<commit_message>
Day 1 assignment- updated
</commit_message>
<xml_diff>
--- a/Day1-ETL-Design/docs/Day1-ETL-Documentation.docx
+++ b/Day1-ETL-Design/docs/Day1-ETL-Documentation.docx
@@ -2,6 +2,19 @@
 <file path=word/document.xml><?xml version="1.0" encoding="utf-8"?>
 <w:document xmlns:wpc="http://schemas.microsoft.com/office/word/2010/wordprocessingCanvas" xmlns:cx="http://schemas.microsoft.com/office/drawing/2014/chartex" xmlns:cx1="http://schemas.microsoft.com/office/drawing/2015/9/8/chartex" xmlns:cx2="http://schemas.microsoft.com/office/drawing/2015/10/21/chartex" xmlns:cx3="http://schemas.microsoft.com/office/drawing/2016/5/9/chartex" xmlns:cx4="http://schemas.microsoft.com/office/drawing/2016/5/10/chartex" xmlns:cx5="http://schemas.microsoft.com/office/drawing/2016/5/11/chartex" xmlns:cx6="http://schemas.microsoft.com/office/drawing/2016/5/12/chartex" xmlns:cx7="http://schemas.microsoft.com/office/drawing/2016/5/13/chartex" xmlns:cx8="http://schemas.microsoft.com/office/drawing/2016/5/14/chartex" xmlns:mc="http://schemas.openxmlformats.org/markup-compatibility/2006" xmlns:aink="http://schemas.microsoft.com/office/drawing/2016/ink" xmlns:am3d="http://schemas.microsoft.com/office/drawing/2017/model3d" xmlns:o="urn:schemas-microsoft-com:office:office" xmlns:r="http://schemas.openxmlformats.org/officeDocument/2006/relationships" xmlns:m="http://schemas.openxmlformats.org/officeDocument/2006/math" xmlns:v="urn:schemas-microsoft-com:vml" xmlns:wp14="http://schemas.microsoft.com/office/word/2010/wordprocessingDrawing" xmlns:wp="http://schemas.openxmlformats.org/drawingml/2006/wordprocessingDrawing" xmlns:w10="urn:schemas-microsoft-com:office:word" xmlns:w="http://schemas.openxmlformats.org/wordprocessingml/2006/main" xmlns:w14="http://schemas.microsoft.com/office/word/2010/wordml" xmlns:w15="http://schemas.microsoft.com/office/word/2012/wordml" xmlns:w16cex="http://schemas.microsoft.com/office/word/2018/wordml/cex" xmlns:w16cid="http://schemas.microsoft.com/office/word/2016/wordml/cid" xmlns:w16="http://schemas.microsoft.com/office/word/2018/wordml" xmlns:w16sdtdh="http://schemas.microsoft.com/office/word/2020/wordml/sdtdatahash" xmlns:w16se="http://schemas.microsoft.com/office/word/2015/wordml/symex" xmlns:wpg="http://schemas.microsoft.com/office/word/2010/wordprocessingGroup" xmlns:wpi="http://schemas.microsoft.com/office/word/2010/wordprocessingInk" xmlns:wne="http://schemas.microsoft.com/office/word/2006/wordml" xmlns:wps="http://schemas.microsoft.com/office/word/2010/wordprocessingShape" mc:Ignorable="w14 w15 w16se w16cid w16 w16cex w16sdtdh wp14">
   <w:body>
+    <w:p>
+      <w:pPr>
+        <w:rPr>
+          <w:b/>
+          <w:bCs/>
+          <w:sz w:val="36"/>
+          <w:szCs w:val="36"/>
+        </w:rPr>
+      </w:pPr>
+      <w:r>
+        <w:t>Suppose you are an ETL Developer of a company. Your company acquired a new client. The new client is a hospital who wants to utilize their HR/Timesheet data to gain insights into the risk of burnout of nurses working there. You as an ETL Developer are assigned to take lead on the project. Please gather necessary requirements in order to make informed decisions.</w:t>
+      </w:r>
+    </w:p>
     <w:p>
       <w:pPr>
         <w:jc w:val="center"/>
@@ -96,8 +109,52 @@
           <w:numId w:val="2"/>
         </w:numPr>
       </w:pPr>
+      <w:proofErr w:type="spellStart"/>
       <w:r>
         <w:t>employee_work</w:t>
+      </w:r>
+      <w:proofErr w:type="spellEnd"/>
+      <w:r>
+        <w:t xml:space="preserve"> </w:t>
+      </w:r>
+    </w:p>
+    <w:p>
+      <w:pPr>
+        <w:pStyle w:val="ListParagraph"/>
+        <w:numPr>
+          <w:ilvl w:val="0"/>
+          <w:numId w:val="17"/>
+        </w:numPr>
+      </w:pPr>
+      <w:r>
+        <w:t xml:space="preserve">The fact table has measures </w:t>
+      </w:r>
+      <w:proofErr w:type="spellStart"/>
+      <w:r>
+        <w:t>punch_in_time</w:t>
+      </w:r>
+      <w:proofErr w:type="spellEnd"/>
+      <w:r>
+        <w:t xml:space="preserve">, </w:t>
+      </w:r>
+      <w:proofErr w:type="spellStart"/>
+      <w:r>
+        <w:t>punch_out_time</w:t>
+      </w:r>
+      <w:proofErr w:type="spellEnd"/>
+      <w:r>
+        <w:t xml:space="preserve"> and </w:t>
+      </w:r>
+      <w:proofErr w:type="spellStart"/>
+      <w:r>
+        <w:t>hours_worked</w:t>
+      </w:r>
+      <w:proofErr w:type="spellEnd"/>
+      <w:r>
+        <w:t xml:space="preserve"> as </w:t>
+      </w:r>
+      <w:r>
+        <w:t>they are all values that need to be aggregated and according to the business requirement, getting insight into burnout of nurses working there, getting to know the amount of work they have done is important.</w:t>
       </w:r>
     </w:p>
     <w:p>
@@ -160,8 +217,34 @@
         </w:numPr>
       </w:pPr>
       <w:r>
-        <w:t>An employee on leave does not have an attendance</w:t>
-      </w:r>
+        <w:t xml:space="preserve">An employee on leave does not have </w:t>
+      </w:r>
+      <w:proofErr w:type="spellStart"/>
+      <w:r>
+        <w:t>punch_in_time</w:t>
+      </w:r>
+      <w:proofErr w:type="spellEnd"/>
+      <w:r>
+        <w:t xml:space="preserve"> and </w:t>
+      </w:r>
+      <w:proofErr w:type="spellStart"/>
+      <w:r>
+        <w:t>punch_out_time</w:t>
+      </w:r>
+      <w:proofErr w:type="spellEnd"/>
+      <w:r>
+        <w:t xml:space="preserve"> but has </w:t>
+      </w:r>
+      <w:proofErr w:type="spellStart"/>
+      <w:r>
+        <w:t>hours_worked</w:t>
+      </w:r>
+      <w:proofErr w:type="spellEnd"/>
+    </w:p>
+    <w:p>
+      <w:pPr>
+        <w:pStyle w:val="ListParagraph"/>
+      </w:pPr>
     </w:p>
     <w:p>
       <w:r>
@@ -319,6 +402,17 @@
         <w:t>Physical Modelling</w:t>
       </w:r>
     </w:p>
+    <w:p>
+      <w:r>
+        <w:t xml:space="preserve">Identifying the domains, </w:t>
+      </w:r>
+      <w:r>
+        <w:t>datatypes,</w:t>
+      </w:r>
+      <w:r>
+        <w:t xml:space="preserve"> and constraints</w:t>
+      </w:r>
+    </w:p>
     <w:tbl>
       <w:tblPr>
         <w:tblStyle w:val="TableGrid"/>
@@ -419,9 +513,11 @@
             <w:tcW w:w="3116" w:type="dxa"/>
           </w:tcPr>
           <w:p>
+            <w:proofErr w:type="spellStart"/>
             <w:r>
               <w:t>department_id</w:t>
             </w:r>
+            <w:proofErr w:type="spellEnd"/>
           </w:p>
         </w:tc>
         <w:tc>
@@ -451,9 +547,11 @@
             <w:tcW w:w="3116" w:type="dxa"/>
           </w:tcPr>
           <w:p>
+            <w:proofErr w:type="spellStart"/>
             <w:r>
               <w:t>department_name</w:t>
             </w:r>
+            <w:proofErr w:type="spellEnd"/>
           </w:p>
         </w:tc>
         <w:tc>
@@ -508,9 +606,11 @@
             <w:tcW w:w="3116" w:type="dxa"/>
           </w:tcPr>
           <w:p>
+            <w:proofErr w:type="spellStart"/>
             <w:r>
               <w:t>employee_id</w:t>
             </w:r>
+            <w:proofErr w:type="spellEnd"/>
           </w:p>
         </w:tc>
         <w:tc>
@@ -540,9 +640,11 @@
             <w:tcW w:w="3116" w:type="dxa"/>
           </w:tcPr>
           <w:p>
+            <w:proofErr w:type="spellStart"/>
             <w:r>
               <w:t>first_name</w:t>
             </w:r>
+            <w:proofErr w:type="spellEnd"/>
           </w:p>
         </w:tc>
         <w:tc>
@@ -572,9 +674,11 @@
             <w:tcW w:w="3116" w:type="dxa"/>
           </w:tcPr>
           <w:p>
+            <w:proofErr w:type="spellStart"/>
             <w:r>
               <w:t>last_name</w:t>
             </w:r>
+            <w:proofErr w:type="spellEnd"/>
           </w:p>
         </w:tc>
         <w:tc>
@@ -625,10 +729,7 @@
           </w:tcPr>
           <w:p>
             <w:r>
-              <w:t>DATE</w:t>
-            </w:r>
-            <w:r>
-              <w:t>, NOT NULL</w:t>
+              <w:t>DATE, NOT NULL</w:t>
             </w:r>
           </w:p>
         </w:tc>
@@ -647,12 +748,14 @@
                 <w:color w:val="000000"/>
               </w:rPr>
             </w:pPr>
+            <w:proofErr w:type="spellStart"/>
             <w:r>
               <w:rPr>
                 <w:color w:val="000000"/>
               </w:rPr>
               <w:t>manager_employee_id</w:t>
             </w:r>
+            <w:proofErr w:type="spellEnd"/>
           </w:p>
         </w:tc>
         <w:tc>
@@ -671,13 +774,7 @@
           </w:tcPr>
           <w:p>
             <w:r>
-              <w:t>INT</w:t>
-            </w:r>
-            <w:r>
-              <w:t>, NOT NULL</w:t>
-            </w:r>
-            <w:r>
-              <w:t>, FOREIGN KEY</w:t>
+              <w:t>INT, NOT NULL, FOREIGN KEY</w:t>
             </w:r>
           </w:p>
         </w:tc>
@@ -693,12 +790,14 @@
                 <w:color w:val="000000"/>
               </w:rPr>
             </w:pPr>
+            <w:proofErr w:type="spellStart"/>
             <w:r>
               <w:rPr>
                 <w:color w:val="000000"/>
               </w:rPr>
               <w:t>employee_role</w:t>
             </w:r>
+            <w:proofErr w:type="spellEnd"/>
           </w:p>
         </w:tc>
         <w:tc>
@@ -757,10 +856,7 @@
           </w:tcPr>
           <w:p>
             <w:r>
-              <w:t>INT</w:t>
-            </w:r>
-            <w:r>
-              <w:t>, NOT NULL</w:t>
+              <w:t>INT, NOT NULL</w:t>
             </w:r>
           </w:p>
         </w:tc>
@@ -776,12 +872,14 @@
                 <w:color w:val="000000"/>
               </w:rPr>
             </w:pPr>
+            <w:proofErr w:type="spellStart"/>
             <w:r>
               <w:rPr>
                 <w:color w:val="000000"/>
               </w:rPr>
               <w:t>fte</w:t>
             </w:r>
+            <w:proofErr w:type="spellEnd"/>
           </w:p>
         </w:tc>
         <w:tc>
@@ -800,10 +898,7 @@
           </w:tcPr>
           <w:p>
             <w:r>
-              <w:t>FLOAT</w:t>
-            </w:r>
-            <w:r>
-              <w:t>, NOT NULL</w:t>
+              <w:t>FLOAT, NOT NULL</w:t>
             </w:r>
           </w:p>
         </w:tc>
@@ -819,12 +914,14 @@
                 <w:color w:val="000000"/>
               </w:rPr>
             </w:pPr>
+            <w:proofErr w:type="spellStart"/>
             <w:r>
               <w:rPr>
                 <w:color w:val="000000"/>
               </w:rPr>
               <w:t>hire_date</w:t>
             </w:r>
+            <w:proofErr w:type="spellEnd"/>
           </w:p>
         </w:tc>
         <w:tc>
@@ -843,10 +940,7 @@
           </w:tcPr>
           <w:p>
             <w:r>
-              <w:t>DATE</w:t>
-            </w:r>
-            <w:r>
-              <w:t>, NOT NULL</w:t>
+              <w:t>DATE, NOT NULL</w:t>
             </w:r>
           </w:p>
         </w:tc>
@@ -862,12 +956,14 @@
                 <w:color w:val="000000"/>
               </w:rPr>
             </w:pPr>
+            <w:proofErr w:type="spellStart"/>
             <w:r>
               <w:rPr>
                 <w:color w:val="000000"/>
               </w:rPr>
               <w:t>terminated_date</w:t>
             </w:r>
+            <w:proofErr w:type="spellEnd"/>
           </w:p>
         </w:tc>
         <w:tc>
@@ -886,10 +982,7 @@
           </w:tcPr>
           <w:p>
             <w:r>
-              <w:t>DATE</w:t>
-            </w:r>
-            <w:r>
-              <w:t>, NOT NULL</w:t>
+              <w:t>DATE, NOT NULL</w:t>
             </w:r>
           </w:p>
         </w:tc>
@@ -905,12 +998,14 @@
                 <w:color w:val="000000"/>
               </w:rPr>
             </w:pPr>
+            <w:proofErr w:type="spellStart"/>
             <w:r>
               <w:rPr>
                 <w:color w:val="000000"/>
               </w:rPr>
               <w:t>terminated_reason</w:t>
             </w:r>
+            <w:proofErr w:type="spellEnd"/>
           </w:p>
         </w:tc>
         <w:tc>
@@ -985,12 +1080,14 @@
                 <w:color w:val="000000"/>
               </w:rPr>
             </w:pPr>
+            <w:proofErr w:type="spellStart"/>
             <w:r>
               <w:rPr>
                 <w:color w:val="000000"/>
               </w:rPr>
               <w:t>department_id</w:t>
             </w:r>
+            <w:proofErr w:type="spellEnd"/>
           </w:p>
         </w:tc>
         <w:tc>
@@ -1009,13 +1106,7 @@
           </w:tcPr>
           <w:p>
             <w:r>
-              <w:t>INT</w:t>
-            </w:r>
-            <w:r>
-              <w:t>, NOT NULL</w:t>
-            </w:r>
-            <w:r>
-              <w:t>, FOREIGN KEY</w:t>
+              <w:t>INT, NOT NULL, FOREIGN KEY</w:t>
             </w:r>
           </w:p>
         </w:tc>
@@ -1044,24 +1135,21 @@
             <w:tcW w:w="3116" w:type="dxa"/>
           </w:tcPr>
           <w:p>
-            <w:r>
+            <w:proofErr w:type="spellStart"/>
+            <w:r>
+              <w:lastRenderedPageBreak/>
               <w:t>attendance_id</w:t>
             </w:r>
-          </w:p>
-        </w:tc>
-        <w:tc>
-          <w:tcPr>
-            <w:tcW w:w="3117" w:type="dxa"/>
-          </w:tcPr>
-          <w:p>
-            <w:r>
-              <w:t xml:space="preserve">Unique identifier of </w:t>
-            </w:r>
-            <w:r>
-              <w:t>attendance</w:t>
-            </w:r>
-            <w:r>
-              <w:t xml:space="preserve"> table</w:t>
+            <w:proofErr w:type="spellEnd"/>
+          </w:p>
+        </w:tc>
+        <w:tc>
+          <w:tcPr>
+            <w:tcW w:w="3117" w:type="dxa"/>
+          </w:tcPr>
+          <w:p>
+            <w:r>
+              <w:t>Unique identifier of attendance table</w:t>
             </w:r>
           </w:p>
         </w:tc>
@@ -1085,10 +1173,11 @@
             <w:tcW w:w="3116" w:type="dxa"/>
           </w:tcPr>
           <w:p>
-            <w:r>
-              <w:lastRenderedPageBreak/>
+            <w:proofErr w:type="spellStart"/>
+            <w:r>
               <w:t>punch_apply_date</w:t>
             </w:r>
+            <w:proofErr w:type="spellEnd"/>
           </w:p>
         </w:tc>
         <w:tc>
@@ -1107,10 +1196,7 @@
           </w:tcPr>
           <w:p>
             <w:r>
-              <w:t>DATE</w:t>
-            </w:r>
-            <w:r>
-              <w:t>, NOT NULL</w:t>
+              <w:t>DATE, NOT NULL</w:t>
             </w:r>
           </w:p>
         </w:tc>
@@ -1121,9 +1207,11 @@
             <w:tcW w:w="3116" w:type="dxa"/>
           </w:tcPr>
           <w:p>
+            <w:proofErr w:type="spellStart"/>
             <w:r>
               <w:t>paycode</w:t>
             </w:r>
+            <w:proofErr w:type="spellEnd"/>
           </w:p>
         </w:tc>
         <w:tc>
@@ -1155,6 +1243,7 @@
             <w:shd w:val="clear" w:color="auto" w:fill="D9E2F3" w:themeFill="accent1" w:themeFillTint="33"/>
           </w:tcPr>
           <w:p>
+            <w:proofErr w:type="spellStart"/>
             <w:r>
               <w:rPr>
                 <w:b/>
@@ -1162,6 +1251,7 @@
               </w:rPr>
               <w:t>employee_work</w:t>
             </w:r>
+            <w:proofErr w:type="spellEnd"/>
           </w:p>
         </w:tc>
       </w:tr>
@@ -1171,12 +1261,14 @@
             <w:tcW w:w="3116" w:type="dxa"/>
           </w:tcPr>
           <w:p>
+            <w:proofErr w:type="spellStart"/>
             <w:r>
               <w:t>employee_</w:t>
             </w:r>
             <w:r>
               <w:t>work_id</w:t>
             </w:r>
+            <w:proofErr w:type="spellEnd"/>
           </w:p>
         </w:tc>
         <w:tc>
@@ -1187,9 +1279,11 @@
             <w:r>
               <w:t xml:space="preserve">Unique identifier of </w:t>
             </w:r>
+            <w:proofErr w:type="spellStart"/>
             <w:r>
               <w:t>employee_work</w:t>
             </w:r>
+            <w:proofErr w:type="spellEnd"/>
             <w:r>
               <w:t xml:space="preserve"> table</w:t>
             </w:r>
@@ -1212,9 +1306,11 @@
             <w:tcW w:w="3116" w:type="dxa"/>
           </w:tcPr>
           <w:p>
+            <w:proofErr w:type="spellStart"/>
             <w:r>
               <w:t>employee_id</w:t>
             </w:r>
+            <w:proofErr w:type="spellEnd"/>
           </w:p>
         </w:tc>
         <w:tc>
@@ -1244,12 +1340,14 @@
             <w:tcW w:w="3116" w:type="dxa"/>
           </w:tcPr>
           <w:p>
+            <w:proofErr w:type="spellStart"/>
             <w:r>
               <w:rPr>
                 <w:color w:val="000000"/>
               </w:rPr>
               <w:t>department_id</w:t>
             </w:r>
+            <w:proofErr w:type="spellEnd"/>
           </w:p>
         </w:tc>
         <w:tc>
@@ -1279,9 +1377,11 @@
             <w:tcW w:w="3116" w:type="dxa"/>
           </w:tcPr>
           <w:p>
+            <w:proofErr w:type="spellStart"/>
             <w:r>
               <w:t>attendance_id</w:t>
             </w:r>
+            <w:proofErr w:type="spellEnd"/>
           </w:p>
         </w:tc>
         <w:tc>
@@ -1311,9 +1411,11 @@
             <w:tcW w:w="3116" w:type="dxa"/>
           </w:tcPr>
           <w:p>
+            <w:proofErr w:type="spellStart"/>
             <w:r>
               <w:t>punch_in_time</w:t>
             </w:r>
+            <w:proofErr w:type="spellEnd"/>
           </w:p>
         </w:tc>
         <w:tc>
@@ -1332,7 +1434,7 @@
           </w:tcPr>
           <w:p>
             <w:r>
-              <w:t>TIMESTAMP, NOT NULL</w:t>
+              <w:t>TIMESTAMP</w:t>
             </w:r>
           </w:p>
         </w:tc>
@@ -1343,9 +1445,11 @@
             <w:tcW w:w="3116" w:type="dxa"/>
           </w:tcPr>
           <w:p>
+            <w:proofErr w:type="spellStart"/>
             <w:r>
               <w:t>punch_out_time</w:t>
             </w:r>
+            <w:proofErr w:type="spellEnd"/>
           </w:p>
         </w:tc>
         <w:tc>
@@ -1364,7 +1468,7 @@
           </w:tcPr>
           <w:p>
             <w:r>
-              <w:t>TIMESTAMP, NOT NULL</w:t>
+              <w:t>TIMESTAMP</w:t>
             </w:r>
           </w:p>
         </w:tc>
@@ -1375,9 +1479,11 @@
             <w:tcW w:w="3116" w:type="dxa"/>
           </w:tcPr>
           <w:p>
+            <w:proofErr w:type="spellStart"/>
             <w:r>
               <w:t>hours_worked</w:t>
             </w:r>
+            <w:proofErr w:type="spellEnd"/>
           </w:p>
         </w:tc>
         <w:tc>
@@ -1409,7 +1515,6 @@
     <w:p/>
     <w:p/>
     <w:p/>
-    <w:p/>
     <w:p>
       <w:pPr>
         <w:jc w:val="center"/>
@@ -1462,8 +1567,21 @@
       <w:r>
         <w:t xml:space="preserve">To check if an employee was working on a particular day, the day must be passed as a condition to be met and the </w:t>
       </w:r>
-      <w:r>
-        <w:t>paycode must be checked. If the paycode for the employee is anything other than ABSENT, the employee has been working for the day.</w:t>
+      <w:proofErr w:type="spellStart"/>
+      <w:r>
+        <w:t>paycode</w:t>
+      </w:r>
+      <w:proofErr w:type="spellEnd"/>
+      <w:r>
+        <w:t xml:space="preserve"> must be checked. If the </w:t>
+      </w:r>
+      <w:proofErr w:type="spellStart"/>
+      <w:r>
+        <w:t>paycode</w:t>
+      </w:r>
+      <w:proofErr w:type="spellEnd"/>
+      <w:r>
+        <w:t xml:space="preserve"> for the employee is anything other than ABSENT, the employee has been working for the day.</w:t>
       </w:r>
       <w:r>
         <w:t xml:space="preserve"> The join must be performed between employee table and attendance table.</w:t>
@@ -1511,10 +1629,42 @@
         </w:numPr>
       </w:pPr>
       <w:r>
-        <w:t>With the continuation of the previous query, we JOIN the fact table called employee_work ON attendance_id with attendance table and</w:t>
-      </w:r>
-      <w:r>
-        <w:t xml:space="preserve"> return the minimum value of punch_in_time using MIN function and maximum value of punch_out_time using MAX function and must be grouped by the particular day supplied.</w:t>
+        <w:t xml:space="preserve">With the continuation of the previous query, we JOIN the fact table called </w:t>
+      </w:r>
+      <w:proofErr w:type="spellStart"/>
+      <w:r>
+        <w:t>employee_work</w:t>
+      </w:r>
+      <w:proofErr w:type="spellEnd"/>
+      <w:r>
+        <w:t xml:space="preserve"> ON </w:t>
+      </w:r>
+      <w:proofErr w:type="spellStart"/>
+      <w:r>
+        <w:t>attendance_id</w:t>
+      </w:r>
+      <w:proofErr w:type="spellEnd"/>
+      <w:r>
+        <w:t xml:space="preserve"> with attendance table and</w:t>
+      </w:r>
+      <w:r>
+        <w:t xml:space="preserve"> return the minimum value of </w:t>
+      </w:r>
+      <w:proofErr w:type="spellStart"/>
+      <w:r>
+        <w:t>punch_in_time</w:t>
+      </w:r>
+      <w:proofErr w:type="spellEnd"/>
+      <w:r>
+        <w:t xml:space="preserve"> using MIN function and maximum value of </w:t>
+      </w:r>
+      <w:proofErr w:type="spellStart"/>
+      <w:r>
+        <w:t>punch_out_time</w:t>
+      </w:r>
+      <w:proofErr w:type="spellEnd"/>
+      <w:r>
+        <w:t xml:space="preserve"> using MAX function and must be grouped by the particular day supplied.</w:t>
       </w:r>
     </w:p>
     <w:p>
@@ -1552,10 +1702,15 @@
         </w:numPr>
       </w:pPr>
       <w:r>
-        <w:t xml:space="preserve">Now, the total hours can be counted by using the COUNT function on hours_worked column, and </w:t>
-      </w:r>
-      <w:r>
-        <w:t>must be grouped by the particular day supplied.</w:t>
+        <w:t xml:space="preserve">Now, the total hours can be counted by using the COUNT function on </w:t>
+      </w:r>
+      <w:proofErr w:type="spellStart"/>
+      <w:r>
+        <w:t>hours_worked</w:t>
+      </w:r>
+      <w:proofErr w:type="spellEnd"/>
+      <w:r>
+        <w:t xml:space="preserve"> column, and must be grouped by the particular day supplied.</w:t>
       </w:r>
     </w:p>
     <w:p>
@@ -1599,9 +1754,11 @@
       <w:r>
         <w:t xml:space="preserve">The </w:t>
       </w:r>
+      <w:proofErr w:type="spellStart"/>
       <w:r>
         <w:t>paycode</w:t>
       </w:r>
+      <w:proofErr w:type="spellEnd"/>
       <w:r>
         <w:t xml:space="preserve"> can be checked if it is CHARGE or not for all the appointments held on that day. </w:t>
       </w:r>
@@ -1647,7 +1804,15 @@
         </w:rPr>
       </w:pPr>
       <w:r>
-        <w:t xml:space="preserve">The paycode can be checked if it is </w:t>
+        <w:t xml:space="preserve">The </w:t>
+      </w:r>
+      <w:proofErr w:type="spellStart"/>
+      <w:r>
+        <w:t>paycode</w:t>
+      </w:r>
+      <w:proofErr w:type="spellEnd"/>
+      <w:r>
+        <w:t xml:space="preserve"> can be checked if it is </w:t>
       </w:r>
       <w:r>
         <w:t>ON_CALL</w:t>
@@ -1691,7 +1856,15 @@
         </w:numPr>
       </w:pPr>
       <w:r>
-        <w:t xml:space="preserve">Join operation between employee and employee_work </w:t>
+        <w:t xml:space="preserve">Join operation between employee and </w:t>
+      </w:r>
+      <w:proofErr w:type="spellStart"/>
+      <w:r>
+        <w:t>employee_work</w:t>
+      </w:r>
+      <w:proofErr w:type="spellEnd"/>
+      <w:r>
+        <w:t xml:space="preserve"> </w:t>
       </w:r>
     </w:p>
     <w:p>
@@ -1703,8 +1876,13 @@
         </w:numPr>
       </w:pPr>
       <w:r>
-        <w:t>Minimum value of punch_in_time</w:t>
-      </w:r>
+        <w:t xml:space="preserve">Minimum value of </w:t>
+      </w:r>
+      <w:proofErr w:type="spellStart"/>
+      <w:r>
+        <w:t>punch_in_time</w:t>
+      </w:r>
+      <w:proofErr w:type="spellEnd"/>
       <w:r>
         <w:t xml:space="preserve"> for the entire day for an employee</w:t>
       </w:r>
@@ -1718,7 +1896,15 @@
         </w:numPr>
       </w:pPr>
       <w:r>
-        <w:t>Maximum value of punch_out _time</w:t>
+        <w:t xml:space="preserve">Maximum value of </w:t>
+      </w:r>
+      <w:proofErr w:type="spellStart"/>
+      <w:r>
+        <w:t>punch_out</w:t>
+      </w:r>
+      <w:proofErr w:type="spellEnd"/>
+      <w:r>
+        <w:t xml:space="preserve"> _time</w:t>
       </w:r>
       <w:r>
         <w:t xml:space="preserve"> for the entire day for an employee</w:t>
@@ -1771,7 +1957,15 @@
         </w:numPr>
       </w:pPr>
       <w:r>
-        <w:t>Check if the paycode is not ABSENT</w:t>
+        <w:t xml:space="preserve">Check if the </w:t>
+      </w:r>
+      <w:proofErr w:type="spellStart"/>
+      <w:r>
+        <w:t>paycode</w:t>
+      </w:r>
+      <w:proofErr w:type="spellEnd"/>
+      <w:r>
+        <w:t xml:space="preserve"> is not ABSENT</w:t>
       </w:r>
     </w:p>
     <w:p>
@@ -1783,8 +1977,13 @@
         </w:numPr>
       </w:pPr>
       <w:r>
-        <w:t>Check if the day is either 0 or 1 using DAY function for punch_apply_date</w:t>
-      </w:r>
+        <w:t xml:space="preserve">Check if the day is either 0 or 1 using DAY function for </w:t>
+      </w:r>
+      <w:proofErr w:type="spellStart"/>
+      <w:r>
+        <w:t>punch_apply_date</w:t>
+      </w:r>
+      <w:proofErr w:type="spellEnd"/>
     </w:p>
     <w:p>
       <w:pPr>
@@ -1821,7 +2020,15 @@
         </w:numPr>
       </w:pPr>
       <w:r>
-        <w:t>Find the total sum of hours_worked grouping by each day</w:t>
+        <w:t xml:space="preserve">Find the total sum of </w:t>
+      </w:r>
+      <w:proofErr w:type="spellStart"/>
+      <w:r>
+        <w:t>hours_worked</w:t>
+      </w:r>
+      <w:proofErr w:type="spellEnd"/>
+      <w:r>
+        <w:t xml:space="preserve"> grouping by each day</w:t>
       </w:r>
     </w:p>
     <w:p>
@@ -1833,7 +2040,15 @@
         </w:numPr>
       </w:pPr>
       <w:r>
-        <w:t>Check if the hours_worked is greater than 8 (assuming overtime working means covering for other employee)</w:t>
+        <w:t xml:space="preserve">Check if the </w:t>
+      </w:r>
+      <w:proofErr w:type="spellStart"/>
+      <w:r>
+        <w:t>hours_worked</w:t>
+      </w:r>
+      <w:proofErr w:type="spellEnd"/>
+      <w:r>
+        <w:t xml:space="preserve"> is greater than 8 (assuming overtime working means covering for other employee)</w:t>
       </w:r>
     </w:p>
     <w:p>
@@ -1845,7 +2060,15 @@
         </w:numPr>
       </w:pPr>
       <w:r>
-        <w:t>JOIN employee and employee_work table</w:t>
+        <w:t xml:space="preserve">JOIN employee and </w:t>
+      </w:r>
+      <w:proofErr w:type="spellStart"/>
+      <w:r>
+        <w:t>employee_work</w:t>
+      </w:r>
+      <w:proofErr w:type="spellEnd"/>
+      <w:r>
+        <w:t xml:space="preserve"> table</w:t>
       </w:r>
     </w:p>
     <w:p>
@@ -1861,8 +2084,16 @@
           <w:ilvl w:val="0"/>
           <w:numId w:val="8"/>
         </w:numPr>
-      </w:pPr>
-      <w:r>
+        <w:rPr>
+          <w:b/>
+          <w:bCs/>
+        </w:rPr>
+      </w:pPr>
+      <w:r>
+        <w:rPr>
+          <w:b/>
+          <w:bCs/>
+        </w:rPr>
         <w:t>Clients want to analyze the data on a biweekly basis starting from 2021-01-01</w:t>
       </w:r>
     </w:p>
@@ -1875,7 +2106,15 @@
         </w:numPr>
       </w:pPr>
       <w:r>
-        <w:t xml:space="preserve">Condition the punch_apply_date to be equal or greater to </w:t>
+        <w:t xml:space="preserve">Condition the </w:t>
+      </w:r>
+      <w:proofErr w:type="spellStart"/>
+      <w:r>
+        <w:t>punch_apply_date</w:t>
+      </w:r>
+      <w:proofErr w:type="spellEnd"/>
+      <w:r>
+        <w:t xml:space="preserve"> to be equal or greater to </w:t>
       </w:r>
       <w:r>
         <w:t>2021-01-01</w:t>
@@ -1889,6 +2128,41 @@
           <w:numId w:val="14"/>
         </w:numPr>
       </w:pPr>
+      <w:r>
+        <w:t>Group by the interval of 14days</w:t>
+      </w:r>
+    </w:p>
+    <w:p>
+      <w:pPr>
+        <w:pStyle w:val="ListParagraph"/>
+        <w:numPr>
+          <w:ilvl w:val="0"/>
+          <w:numId w:val="14"/>
+        </w:numPr>
+      </w:pPr>
+      <w:r>
+        <w:t xml:space="preserve">JOIN all the tables with </w:t>
+      </w:r>
+      <w:proofErr w:type="spellStart"/>
+      <w:r>
+        <w:t>employee_work</w:t>
+      </w:r>
+      <w:proofErr w:type="spellEnd"/>
+      <w:r>
+        <w:t xml:space="preserve"> table</w:t>
+      </w:r>
+    </w:p>
+    <w:p>
+      <w:pPr>
+        <w:pStyle w:val="ListParagraph"/>
+        <w:numPr>
+          <w:ilvl w:val="0"/>
+          <w:numId w:val="14"/>
+        </w:numPr>
+      </w:pPr>
+      <w:r>
+        <w:t>SELECT necessary attributes to return</w:t>
+      </w:r>
     </w:p>
     <w:p>
       <w:pPr>
@@ -1902,8 +2176,16 @@
           <w:ilvl w:val="0"/>
           <w:numId w:val="8"/>
         </w:numPr>
-      </w:pPr>
-      <w:r>
+        <w:rPr>
+          <w:b/>
+          <w:bCs/>
+        </w:rPr>
+      </w:pPr>
+      <w:r>
+        <w:rPr>
+          <w:b/>
+          <w:bCs/>
+        </w:rPr>
         <w:t>Clients want to analyze the data based on the employee role.</w:t>
       </w:r>
     </w:p>
@@ -1916,8 +2198,13 @@
         </w:numPr>
       </w:pPr>
       <w:r>
-        <w:t>JOIN all tables to employee_work</w:t>
-      </w:r>
+        <w:t xml:space="preserve">JOIN all tables to </w:t>
+      </w:r>
+      <w:proofErr w:type="spellStart"/>
+      <w:r>
+        <w:t>employee_work</w:t>
+      </w:r>
+      <w:proofErr w:type="spellEnd"/>
     </w:p>
     <w:p>
       <w:pPr>
@@ -1934,6 +2221,24 @@
     <w:p>
       <w:pPr>
         <w:pStyle w:val="ListParagraph"/>
+        <w:numPr>
+          <w:ilvl w:val="0"/>
+          <w:numId w:val="15"/>
+        </w:numPr>
+      </w:pPr>
+      <w:r>
+        <w:t>SELECT necessary attributes to return</w:t>
+      </w:r>
+    </w:p>
+    <w:p>
+      <w:pPr>
+        <w:pStyle w:val="ListParagraph"/>
+        <w:ind w:left="1080"/>
+      </w:pPr>
+    </w:p>
+    <w:p>
+      <w:pPr>
+        <w:pStyle w:val="ListParagraph"/>
         <w:ind w:left="1080"/>
       </w:pPr>
     </w:p>
@@ -1944,8 +2249,17 @@
           <w:ilvl w:val="0"/>
           <w:numId w:val="8"/>
         </w:numPr>
-      </w:pPr>
-      <w:r>
+        <w:rPr>
+          <w:b/>
+          <w:bCs/>
+        </w:rPr>
+      </w:pPr>
+      <w:r>
+        <w:rPr>
+          <w:b/>
+          <w:bCs/>
+        </w:rPr>
+        <w:lastRenderedPageBreak/>
         <w:t>Clients want to analyze the salary distribution by department.</w:t>
       </w:r>
     </w:p>
@@ -1958,8 +2272,13 @@
         </w:numPr>
       </w:pPr>
       <w:r>
-        <w:t>JOIN employee and department on department_id</w:t>
-      </w:r>
+        <w:t xml:space="preserve">JOIN employee and department on </w:t>
+      </w:r>
+      <w:proofErr w:type="spellStart"/>
+      <w:r>
+        <w:t>department_id</w:t>
+      </w:r>
+      <w:proofErr w:type="spellEnd"/>
     </w:p>
     <w:p>
       <w:pPr>
@@ -1982,8 +2301,34 @@
         </w:numPr>
       </w:pPr>
       <w:r>
-        <w:t>GROUP BY department_id</w:t>
-      </w:r>
+        <w:t xml:space="preserve">GROUP BY </w:t>
+      </w:r>
+      <w:proofErr w:type="spellStart"/>
+      <w:r>
+        <w:t>department_id</w:t>
+      </w:r>
+      <w:proofErr w:type="spellEnd"/>
+    </w:p>
+    <w:p>
+      <w:pPr>
+        <w:pStyle w:val="ListParagraph"/>
+        <w:numPr>
+          <w:ilvl w:val="0"/>
+          <w:numId w:val="16"/>
+        </w:numPr>
+      </w:pPr>
+      <w:r>
+        <w:t xml:space="preserve">SELECT </w:t>
+      </w:r>
+      <w:r>
+        <w:t>department and average salary</w:t>
+      </w:r>
+    </w:p>
+    <w:p>
+      <w:pPr>
+        <w:pStyle w:val="ListParagraph"/>
+        <w:ind w:left="1080"/>
+      </w:pPr>
     </w:p>
     <w:p/>
     <w:sectPr>
@@ -2742,6 +3087,118 @@
     </w:lvl>
   </w:abstractNum>
   <w:abstractNum w:abstractNumId="7" w15:restartNumberingAfterBreak="0">
+    <w:nsid w:val="406B1065"/>
+    <w:multiLevelType w:val="hybridMultilevel"/>
+    <w:tmpl w:val="6430DAB2"/>
+    <w:lvl w:ilvl="0" w:tplc="398E4A00">
+      <w:numFmt w:val="bullet"/>
+      <w:lvlText w:val="-"/>
+      <w:lvlJc w:val="left"/>
+      <w:pPr>
+        <w:ind w:left="1080" w:hanging="360"/>
+      </w:pPr>
+      <w:rPr>
+        <w:rFonts w:ascii="Times New Roman" w:eastAsiaTheme="minorHAnsi" w:hAnsi="Times New Roman" w:cs="Times New Roman" w:hint="default"/>
+      </w:rPr>
+    </w:lvl>
+    <w:lvl w:ilvl="1" w:tplc="04090003" w:tentative="1">
+      <w:start w:val="1"/>
+      <w:numFmt w:val="bullet"/>
+      <w:lvlText w:val="o"/>
+      <w:lvlJc w:val="left"/>
+      <w:pPr>
+        <w:ind w:left="1800" w:hanging="360"/>
+      </w:pPr>
+      <w:rPr>
+        <w:rFonts w:ascii="Courier New" w:hAnsi="Courier New" w:cs="Courier New" w:hint="default"/>
+      </w:rPr>
+    </w:lvl>
+    <w:lvl w:ilvl="2" w:tplc="04090005" w:tentative="1">
+      <w:start w:val="1"/>
+      <w:numFmt w:val="bullet"/>
+      <w:lvlText w:val=""/>
+      <w:lvlJc w:val="left"/>
+      <w:pPr>
+        <w:ind w:left="2520" w:hanging="360"/>
+      </w:pPr>
+      <w:rPr>
+        <w:rFonts w:ascii="Wingdings" w:hAnsi="Wingdings" w:hint="default"/>
+      </w:rPr>
+    </w:lvl>
+    <w:lvl w:ilvl="3" w:tplc="04090001" w:tentative="1">
+      <w:start w:val="1"/>
+      <w:numFmt w:val="bullet"/>
+      <w:lvlText w:val=""/>
+      <w:lvlJc w:val="left"/>
+      <w:pPr>
+        <w:ind w:left="3240" w:hanging="360"/>
+      </w:pPr>
+      <w:rPr>
+        <w:rFonts w:ascii="Symbol" w:hAnsi="Symbol" w:hint="default"/>
+      </w:rPr>
+    </w:lvl>
+    <w:lvl w:ilvl="4" w:tplc="04090003" w:tentative="1">
+      <w:start w:val="1"/>
+      <w:numFmt w:val="bullet"/>
+      <w:lvlText w:val="o"/>
+      <w:lvlJc w:val="left"/>
+      <w:pPr>
+        <w:ind w:left="3960" w:hanging="360"/>
+      </w:pPr>
+      <w:rPr>
+        <w:rFonts w:ascii="Courier New" w:hAnsi="Courier New" w:cs="Courier New" w:hint="default"/>
+      </w:rPr>
+    </w:lvl>
+    <w:lvl w:ilvl="5" w:tplc="04090005" w:tentative="1">
+      <w:start w:val="1"/>
+      <w:numFmt w:val="bullet"/>
+      <w:lvlText w:val=""/>
+      <w:lvlJc w:val="left"/>
+      <w:pPr>
+        <w:ind w:left="4680" w:hanging="360"/>
+      </w:pPr>
+      <w:rPr>
+        <w:rFonts w:ascii="Wingdings" w:hAnsi="Wingdings" w:hint="default"/>
+      </w:rPr>
+    </w:lvl>
+    <w:lvl w:ilvl="6" w:tplc="04090001" w:tentative="1">
+      <w:start w:val="1"/>
+      <w:numFmt w:val="bullet"/>
+      <w:lvlText w:val=""/>
+      <w:lvlJc w:val="left"/>
+      <w:pPr>
+        <w:ind w:left="5400" w:hanging="360"/>
+      </w:pPr>
+      <w:rPr>
+        <w:rFonts w:ascii="Symbol" w:hAnsi="Symbol" w:hint="default"/>
+      </w:rPr>
+    </w:lvl>
+    <w:lvl w:ilvl="7" w:tplc="04090003" w:tentative="1">
+      <w:start w:val="1"/>
+      <w:numFmt w:val="bullet"/>
+      <w:lvlText w:val="o"/>
+      <w:lvlJc w:val="left"/>
+      <w:pPr>
+        <w:ind w:left="6120" w:hanging="360"/>
+      </w:pPr>
+      <w:rPr>
+        <w:rFonts w:ascii="Courier New" w:hAnsi="Courier New" w:cs="Courier New" w:hint="default"/>
+      </w:rPr>
+    </w:lvl>
+    <w:lvl w:ilvl="8" w:tplc="04090005" w:tentative="1">
+      <w:start w:val="1"/>
+      <w:numFmt w:val="bullet"/>
+      <w:lvlText w:val=""/>
+      <w:lvlJc w:val="left"/>
+      <w:pPr>
+        <w:ind w:left="6840" w:hanging="360"/>
+      </w:pPr>
+      <w:rPr>
+        <w:rFonts w:ascii="Wingdings" w:hAnsi="Wingdings" w:hint="default"/>
+      </w:rPr>
+    </w:lvl>
+  </w:abstractNum>
+  <w:abstractNum w:abstractNumId="8" w15:restartNumberingAfterBreak="0">
     <w:nsid w:val="470B36CB"/>
     <w:multiLevelType w:val="hybridMultilevel"/>
     <w:tmpl w:val="6B8A2F34"/>
@@ -2854,7 +3311,7 @@
       </w:rPr>
     </w:lvl>
   </w:abstractNum>
-  <w:abstractNum w:abstractNumId="8" w15:restartNumberingAfterBreak="0">
+  <w:abstractNum w:abstractNumId="9" w15:restartNumberingAfterBreak="0">
     <w:nsid w:val="49A1616C"/>
     <w:multiLevelType w:val="hybridMultilevel"/>
     <w:tmpl w:val="6AA25DF2"/>
@@ -2967,7 +3424,7 @@
       </w:rPr>
     </w:lvl>
   </w:abstractNum>
-  <w:abstractNum w:abstractNumId="9" w15:restartNumberingAfterBreak="0">
+  <w:abstractNum w:abstractNumId="10" w15:restartNumberingAfterBreak="0">
     <w:nsid w:val="4C6D2ACA"/>
     <w:multiLevelType w:val="hybridMultilevel"/>
     <w:tmpl w:val="9D30E164"/>
@@ -3080,7 +3537,7 @@
       </w:rPr>
     </w:lvl>
   </w:abstractNum>
-  <w:abstractNum w:abstractNumId="10" w15:restartNumberingAfterBreak="0">
+  <w:abstractNum w:abstractNumId="11" w15:restartNumberingAfterBreak="0">
     <w:nsid w:val="5E942443"/>
     <w:multiLevelType w:val="hybridMultilevel"/>
     <w:tmpl w:val="350ECEF6"/>
@@ -3193,7 +3650,7 @@
       </w:rPr>
     </w:lvl>
   </w:abstractNum>
-  <w:abstractNum w:abstractNumId="11" w15:restartNumberingAfterBreak="0">
+  <w:abstractNum w:abstractNumId="12" w15:restartNumberingAfterBreak="0">
     <w:nsid w:val="672555A7"/>
     <w:multiLevelType w:val="hybridMultilevel"/>
     <w:tmpl w:val="3A1E2006"/>
@@ -3306,7 +3763,7 @@
       </w:rPr>
     </w:lvl>
   </w:abstractNum>
-  <w:abstractNum w:abstractNumId="12" w15:restartNumberingAfterBreak="0">
+  <w:abstractNum w:abstractNumId="13" w15:restartNumberingAfterBreak="0">
     <w:nsid w:val="680A07B4"/>
     <w:multiLevelType w:val="hybridMultilevel"/>
     <w:tmpl w:val="4C04BCDA"/>
@@ -3419,7 +3876,7 @@
       </w:rPr>
     </w:lvl>
   </w:abstractNum>
-  <w:abstractNum w:abstractNumId="13" w15:restartNumberingAfterBreak="0">
+  <w:abstractNum w:abstractNumId="14" w15:restartNumberingAfterBreak="0">
     <w:nsid w:val="6CFC3D65"/>
     <w:multiLevelType w:val="hybridMultilevel"/>
     <w:tmpl w:val="FAA672EA"/>
@@ -3532,7 +3989,7 @@
       </w:rPr>
     </w:lvl>
   </w:abstractNum>
-  <w:abstractNum w:abstractNumId="14" w15:restartNumberingAfterBreak="0">
+  <w:abstractNum w:abstractNumId="15" w15:restartNumberingAfterBreak="0">
     <w:nsid w:val="756D3B24"/>
     <w:multiLevelType w:val="hybridMultilevel"/>
     <w:tmpl w:val="27100EB2"/>
@@ -3622,10 +4079,10 @@
     </w:lvl>
   </w:abstractNum>
   <w:num w:numId="1">
-    <w:abstractNumId w:val="7"/>
+    <w:abstractNumId w:val="8"/>
   </w:num>
   <w:num w:numId="2">
-    <w:abstractNumId w:val="10"/>
+    <w:abstractNumId w:val="11"/>
   </w:num>
   <w:num w:numId="3">
     <w:abstractNumId w:val="3"/>
@@ -3664,13 +4121,13 @@
     <w:abstractNumId w:val="6"/>
   </w:num>
   <w:num w:numId="8">
-    <w:abstractNumId w:val="14"/>
+    <w:abstractNumId w:val="15"/>
   </w:num>
   <w:num w:numId="9">
     <w:abstractNumId w:val="5"/>
   </w:num>
   <w:num w:numId="10">
-    <w:abstractNumId w:val="9"/>
+    <w:abstractNumId w:val="10"/>
   </w:num>
   <w:num w:numId="11">
     <w:abstractNumId w:val="1"/>
@@ -3679,16 +4136,19 @@
     <w:abstractNumId w:val="0"/>
   </w:num>
   <w:num w:numId="13">
-    <w:abstractNumId w:val="8"/>
+    <w:abstractNumId w:val="9"/>
   </w:num>
   <w:num w:numId="14">
-    <w:abstractNumId w:val="11"/>
+    <w:abstractNumId w:val="12"/>
   </w:num>
   <w:num w:numId="15">
-    <w:abstractNumId w:val="12"/>
+    <w:abstractNumId w:val="13"/>
   </w:num>
   <w:num w:numId="16">
-    <w:abstractNumId w:val="13"/>
+    <w:abstractNumId w:val="14"/>
+  </w:num>
+  <w:num w:numId="17">
+    <w:abstractNumId w:val="7"/>
   </w:num>
 </w:numbering>
 </file>

</xml_diff>